<commit_message>
BOLDIRANJE, VALJDA ZAVRSENO MAJKU MU
</commit_message>
<xml_diff>
--- a/Zavr__ni-rad-Jozo-Skoko (finalna verzija).docx
+++ b/Zavr__ni-rad-Jozo-Skoko (finalna verzija).docx
@@ -470,12 +470,14 @@
         <w:jc w:val="center"/>
         <w:rPr>
           <w:rFonts w:cs="Arial"/>
-          <w:szCs w:val="22"/>
-        </w:rPr>
-      </w:pPr>
-      <w:r>
-        <w:rPr>
-          <w:rFonts w:cs="Arial"/>
+          <w:b/>
+          <w:szCs w:val="22"/>
+        </w:rPr>
+      </w:pPr>
+      <w:r>
+        <w:rPr>
+          <w:rFonts w:cs="Arial"/>
+          <w:b/>
           <w:szCs w:val="22"/>
         </w:rPr>
         <w:lastRenderedPageBreak/>
@@ -964,6 +966,18 @@
     </w:p>
     <w:p>
       <w:pPr>
+        <w:jc w:val="right"/>
+        <w:rPr>
+          <w:rStyle w:val="SubtleEmphasis"/>
+          <w:rFonts w:cs="Arial"/>
+          <w:iCs w:val="0"/>
+          <w:color w:val="auto"/>
+          <w:szCs w:val="22"/>
+        </w:rPr>
+      </w:pPr>
+    </w:p>
+    <w:p>
+      <w:pPr>
         <w:spacing w:before="0" w:after="120" w:line="240" w:lineRule="auto"/>
         <w:jc w:val="center"/>
         <w:rPr>
@@ -974,7 +988,6 @@
         <w:rPr>
           <w:rFonts w:cs="Arial"/>
         </w:rPr>
-        <w:lastRenderedPageBreak/>
         <w:t xml:space="preserve">SVEUČILIŠTE U MOSTARU </w:t>
       </w:r>
     </w:p>
@@ -1578,7 +1591,30 @@
                 <w:rFonts w:cs="Arial"/>
                 <w:i/>
               </w:rPr>
-              <w:t xml:space="preserve">1.rujna </w:t>
+              <w:t>4</w:t>
+            </w:r>
+            <w:r>
+              <w:rPr>
+                <w:rFonts w:cs="Arial"/>
+                <w:i/>
+              </w:rPr>
+              <w:t>.</w:t>
+            </w:r>
+            <w:r>
+              <w:rPr>
+                <w:rFonts w:cs="Arial"/>
+                <w:i/>
+              </w:rPr>
+              <w:t>listopada</w:t>
+            </w:r>
+            <w:bookmarkStart w:id="0" w:name="_GoBack"/>
+            <w:bookmarkEnd w:id="0"/>
+            <w:r>
+              <w:rPr>
+                <w:rFonts w:cs="Arial"/>
+                <w:i/>
+              </w:rPr>
+              <w:t xml:space="preserve"> </w:t>
             </w:r>
             <w:r>
               <w:rPr>
@@ -1689,7 +1725,6 @@
           <w:sz w:val="28"/>
           <w:szCs w:val="28"/>
         </w:rPr>
-        <w:lastRenderedPageBreak/>
         <w:t>Upotreba multimedije u JavaFX okruženju</w:t>
       </w:r>
     </w:p>
@@ -3947,8 +3982,8 @@
           <w:color w:val="auto"/>
         </w:rPr>
       </w:pPr>
-      <w:bookmarkStart w:id="0" w:name="_Toc524703417"/>
-      <w:bookmarkStart w:id="1" w:name="_Toc526430453"/>
+      <w:bookmarkStart w:id="1" w:name="_Toc524703417"/>
+      <w:bookmarkStart w:id="2" w:name="_Toc526430453"/>
       <w:r>
         <w:rPr>
           <w:rStyle w:val="SubtleEmphasis"/>
@@ -3959,8 +3994,8 @@
         <w:lastRenderedPageBreak/>
         <w:t>1 UVOD</w:t>
       </w:r>
-      <w:bookmarkEnd w:id="0"/>
       <w:bookmarkEnd w:id="1"/>
+      <w:bookmarkEnd w:id="2"/>
     </w:p>
     <w:p>
       <w:pPr>
@@ -4730,8 +4765,8 @@
           <w:color w:val="auto"/>
         </w:rPr>
       </w:pPr>
-      <w:bookmarkStart w:id="2" w:name="_Toc524703418"/>
-      <w:bookmarkStart w:id="3" w:name="_Toc526430454"/>
+      <w:bookmarkStart w:id="3" w:name="_Toc524703418"/>
+      <w:bookmarkStart w:id="4" w:name="_Toc526430454"/>
       <w:r>
         <w:rPr>
           <w:rStyle w:val="SubtleEmphasis"/>
@@ -4751,8 +4786,8 @@
         </w:rPr>
         <w:t>JAVAFX OKRUŽENJE</w:t>
       </w:r>
-      <w:bookmarkEnd w:id="2"/>
       <w:bookmarkEnd w:id="3"/>
+      <w:bookmarkEnd w:id="4"/>
     </w:p>
     <w:p>
       <w:pPr>
@@ -5476,11 +5511,11 @@
           <w:sz w:val="24"/>
         </w:rPr>
       </w:pPr>
-      <w:bookmarkStart w:id="4" w:name="_Toc524705378"/>
+      <w:bookmarkStart w:id="5" w:name="_Toc524705378"/>
       <w:r>
         <w:t xml:space="preserve">Slika </w:t>
       </w:r>
-      <w:bookmarkEnd w:id="4"/>
+      <w:bookmarkEnd w:id="5"/>
       <w:r>
         <w:t xml:space="preserve">2.1: </w:t>
       </w:r>
@@ -5510,8 +5545,8 @@
       <w:pPr>
         <w:pStyle w:val="ZavrsiRadHeading2"/>
       </w:pPr>
-      <w:bookmarkStart w:id="5" w:name="_Toc524703419"/>
-      <w:bookmarkStart w:id="6" w:name="_Toc526430455"/>
+      <w:bookmarkStart w:id="6" w:name="_Toc524703419"/>
+      <w:bookmarkStart w:id="7" w:name="_Toc526430455"/>
       <w:r>
         <w:lastRenderedPageBreak/>
         <w:t>2.2</w:t>
@@ -5520,8 +5555,8 @@
         <w:tab/>
         <w:t>Povijest JavaFX-a</w:t>
       </w:r>
-      <w:bookmarkEnd w:id="5"/>
       <w:bookmarkEnd w:id="6"/>
+      <w:bookmarkEnd w:id="7"/>
     </w:p>
     <w:p>
       <w:pPr>
@@ -6068,8 +6103,8 @@
       <w:pPr>
         <w:pStyle w:val="ZavrsiRadHeading2"/>
       </w:pPr>
-      <w:bookmarkStart w:id="7" w:name="_Toc524703420"/>
-      <w:bookmarkStart w:id="8" w:name="_Toc526430456"/>
+      <w:bookmarkStart w:id="8" w:name="_Toc524703420"/>
+      <w:bookmarkStart w:id="9" w:name="_Toc526430456"/>
       <w:r>
         <w:t>2.3</w:t>
       </w:r>
@@ -6077,8 +6112,8 @@
         <w:tab/>
         <w:t>JavaFX danas</w:t>
       </w:r>
-      <w:bookmarkEnd w:id="7"/>
       <w:bookmarkEnd w:id="8"/>
+      <w:bookmarkEnd w:id="9"/>
     </w:p>
     <w:p>
       <w:pPr>
@@ -6277,7 +6312,7 @@
       <w:pPr>
         <w:pStyle w:val="Caption"/>
       </w:pPr>
-      <w:bookmarkStart w:id="9" w:name="_Toc524705379"/>
+      <w:bookmarkStart w:id="10" w:name="_Toc524705379"/>
       <w:r>
         <w:t xml:space="preserve">Slika </w:t>
       </w:r>
@@ -6305,7 +6340,7 @@
       <w:r>
         <w:t>.2: Geons Nasa aplikacija</w:t>
       </w:r>
-      <w:bookmarkEnd w:id="9"/>
+      <w:bookmarkEnd w:id="10"/>
       <w:r>
         <w:fldChar w:fldCharType="begin" w:fldLock="1"/>
       </w:r>
@@ -6342,11 +6377,11 @@
       <w:pPr>
         <w:pStyle w:val="Caption"/>
       </w:pPr>
-      <w:bookmarkStart w:id="10" w:name="_Toc524705380"/>
+      <w:bookmarkStart w:id="11" w:name="_Toc524705380"/>
       <w:r>
         <w:t xml:space="preserve">Slika </w:t>
       </w:r>
-      <w:bookmarkEnd w:id="10"/>
+      <w:bookmarkEnd w:id="11"/>
       <w:r>
         <w:t>2.3: MuseoId aplikacija</w:t>
       </w:r>
@@ -6440,8 +6475,8 @@
           <w:color w:val="auto"/>
         </w:rPr>
       </w:pPr>
-      <w:bookmarkStart w:id="11" w:name="_Toc524703421"/>
-      <w:bookmarkStart w:id="12" w:name="_Toc526430457"/>
+      <w:bookmarkStart w:id="12" w:name="_Toc524703421"/>
+      <w:bookmarkStart w:id="13" w:name="_Toc526430457"/>
       <w:r>
         <w:rPr>
           <w:rStyle w:val="SubtleEmphasis"/>
@@ -6461,8 +6496,8 @@
         </w:rPr>
         <w:t>ARHITEKTURA JAVAFX-A</w:t>
       </w:r>
-      <w:bookmarkEnd w:id="11"/>
       <w:bookmarkEnd w:id="12"/>
+      <w:bookmarkEnd w:id="13"/>
     </w:p>
     <w:p>
       <w:pPr>
@@ -6474,8 +6509,8 @@
           <w:color w:val="auto"/>
         </w:rPr>
       </w:pPr>
-      <w:bookmarkStart w:id="13" w:name="_Toc524703422"/>
-      <w:bookmarkStart w:id="14" w:name="_Toc526430458"/>
+      <w:bookmarkStart w:id="14" w:name="_Toc524703422"/>
+      <w:bookmarkStart w:id="15" w:name="_Toc526430458"/>
       <w:r>
         <w:rPr>
           <w:rStyle w:val="SubtleEmphasis"/>
@@ -6495,8 +6530,8 @@
         <w:tab/>
         <w:t xml:space="preserve"> Pozornica-scena-čvor</w:t>
       </w:r>
-      <w:bookmarkEnd w:id="13"/>
       <w:bookmarkEnd w:id="14"/>
+      <w:bookmarkEnd w:id="15"/>
     </w:p>
     <w:p>
       <w:pPr>
@@ -8810,11 +8845,11 @@
       <w:pPr>
         <w:pStyle w:val="Caption"/>
       </w:pPr>
-      <w:bookmarkStart w:id="15" w:name="_Toc524705381"/>
+      <w:bookmarkStart w:id="16" w:name="_Toc524705381"/>
       <w:r>
         <w:t xml:space="preserve">Slika </w:t>
       </w:r>
-      <w:bookmarkEnd w:id="15"/>
+      <w:bookmarkEnd w:id="16"/>
       <w:r>
         <w:t>3.1: Izgled scene od Login.fxml</w:t>
       </w:r>
@@ -8829,8 +8864,8 @@
           <w:color w:val="auto"/>
         </w:rPr>
       </w:pPr>
-      <w:bookmarkStart w:id="16" w:name="_Toc524703423"/>
-      <w:bookmarkStart w:id="17" w:name="_Toc526430459"/>
+      <w:bookmarkStart w:id="17" w:name="_Toc524703423"/>
+      <w:bookmarkStart w:id="18" w:name="_Toc526430459"/>
       <w:r>
         <w:rPr>
           <w:rStyle w:val="SubtleEmphasis"/>
@@ -8858,8 +8893,8 @@
         </w:rPr>
         <w:t>FXML</w:t>
       </w:r>
-      <w:bookmarkEnd w:id="16"/>
       <w:bookmarkEnd w:id="17"/>
+      <w:bookmarkEnd w:id="18"/>
     </w:p>
     <w:p>
       <w:pPr>
@@ -10748,8 +10783,8 @@
           <w:color w:val="auto"/>
         </w:rPr>
       </w:pPr>
-      <w:bookmarkStart w:id="18" w:name="_Toc524703424"/>
-      <w:bookmarkStart w:id="19" w:name="_Toc526430460"/>
+      <w:bookmarkStart w:id="19" w:name="_Toc524703424"/>
+      <w:bookmarkStart w:id="20" w:name="_Toc526430460"/>
       <w:r>
         <w:rPr>
           <w:rStyle w:val="SubtleEmphasis"/>
@@ -10769,8 +10804,8 @@
         <w:tab/>
         <w:t>CSS</w:t>
       </w:r>
-      <w:bookmarkEnd w:id="18"/>
       <w:bookmarkEnd w:id="19"/>
+      <w:bookmarkEnd w:id="20"/>
     </w:p>
     <w:p>
       <w:pPr>
@@ -12397,11 +12432,11 @@
           <w:color w:val="auto"/>
         </w:rPr>
       </w:pPr>
-      <w:bookmarkStart w:id="20" w:name="_Toc524705382"/>
+      <w:bookmarkStart w:id="21" w:name="_Toc524705382"/>
       <w:r>
         <w:t xml:space="preserve">Slika </w:t>
       </w:r>
-      <w:bookmarkEnd w:id="20"/>
+      <w:bookmarkEnd w:id="21"/>
       <w:r>
         <w:t>3.2: Izgled Login prozora bez CSS-a</w:t>
       </w:r>
@@ -12466,11 +12501,11 @@
       <w:pPr>
         <w:pStyle w:val="Caption"/>
       </w:pPr>
-      <w:bookmarkStart w:id="21" w:name="_Toc524705383"/>
+      <w:bookmarkStart w:id="22" w:name="_Toc524705383"/>
       <w:r>
         <w:t xml:space="preserve">Slika </w:t>
       </w:r>
-      <w:bookmarkEnd w:id="21"/>
+      <w:bookmarkEnd w:id="22"/>
       <w:r>
         <w:t>3.3: Izgled Login prozora s</w:t>
       </w:r>
@@ -12488,8 +12523,8 @@
           <w:color w:val="auto"/>
         </w:rPr>
       </w:pPr>
-      <w:bookmarkStart w:id="22" w:name="_Toc524703425"/>
-      <w:bookmarkStart w:id="23" w:name="_Toc526430461"/>
+      <w:bookmarkStart w:id="23" w:name="_Toc524703425"/>
+      <w:bookmarkStart w:id="24" w:name="_Toc526430461"/>
       <w:r>
         <w:rPr>
           <w:rStyle w:val="SubtleEmphasis"/>
@@ -12509,8 +12544,8 @@
         <w:tab/>
         <w:t>Kontroler događaja</w:t>
       </w:r>
-      <w:bookmarkEnd w:id="22"/>
       <w:bookmarkEnd w:id="23"/>
+      <w:bookmarkEnd w:id="24"/>
     </w:p>
     <w:p>
       <w:pPr>
@@ -14604,8 +14639,8 @@
           <w:color w:val="auto"/>
         </w:rPr>
       </w:pPr>
-      <w:bookmarkStart w:id="24" w:name="_Toc524703426"/>
-      <w:bookmarkStart w:id="25" w:name="_Toc526430462"/>
+      <w:bookmarkStart w:id="25" w:name="_Toc524703426"/>
+      <w:bookmarkStart w:id="26" w:name="_Toc526430462"/>
       <w:r>
         <w:rPr>
           <w:rStyle w:val="SubtleEmphasis"/>
@@ -14634,8 +14669,8 @@
         </w:rPr>
         <w:t>SCENE BUILDER</w:t>
       </w:r>
-      <w:bookmarkEnd w:id="24"/>
       <w:bookmarkEnd w:id="25"/>
+      <w:bookmarkEnd w:id="26"/>
     </w:p>
     <w:p>
       <w:pPr>
@@ -14647,8 +14682,8 @@
           <w:color w:val="auto"/>
         </w:rPr>
       </w:pPr>
-      <w:bookmarkStart w:id="26" w:name="_Toc524703427"/>
-      <w:bookmarkStart w:id="27" w:name="_Toc526430463"/>
+      <w:bookmarkStart w:id="27" w:name="_Toc524703427"/>
+      <w:bookmarkStart w:id="28" w:name="_Toc526430463"/>
       <w:r>
         <w:rPr>
           <w:rStyle w:val="SubtleEmphasis"/>
@@ -14668,8 +14703,8 @@
         <w:tab/>
         <w:t>Što je i čemu služi SceneBuilder</w:t>
       </w:r>
-      <w:bookmarkEnd w:id="26"/>
       <w:bookmarkEnd w:id="27"/>
+      <w:bookmarkEnd w:id="28"/>
     </w:p>
     <w:p>
       <w:pPr>
@@ -14948,11 +14983,11 @@
           <w:color w:val="auto"/>
         </w:rPr>
       </w:pPr>
-      <w:bookmarkStart w:id="28" w:name="_Toc524705384"/>
+      <w:bookmarkStart w:id="29" w:name="_Toc524705384"/>
       <w:r>
         <w:t xml:space="preserve">Slika </w:t>
       </w:r>
-      <w:bookmarkEnd w:id="28"/>
+      <w:bookmarkEnd w:id="29"/>
       <w:r>
         <w:t>4.1: Gluon Scene Builder logo</w:t>
       </w:r>
@@ -14985,8 +15020,8 @@
           <w:color w:val="auto"/>
         </w:rPr>
       </w:pPr>
-      <w:bookmarkStart w:id="29" w:name="_Toc524703428"/>
-      <w:bookmarkStart w:id="30" w:name="_Toc526430464"/>
+      <w:bookmarkStart w:id="30" w:name="_Toc524703428"/>
+      <w:bookmarkStart w:id="31" w:name="_Toc526430464"/>
       <w:r>
         <w:rPr>
           <w:rStyle w:val="SubtleEmphasis"/>
@@ -15006,7 +15041,7 @@
         <w:tab/>
         <w:t>Povezivanje GUI-a aplikacije pomoću Scene Builder</w:t>
       </w:r>
-      <w:bookmarkEnd w:id="29"/>
+      <w:bookmarkEnd w:id="30"/>
       <w:r>
         <w:rPr>
           <w:rStyle w:val="SubtleEmphasis"/>
@@ -15016,7 +15051,7 @@
         </w:rPr>
         <w:t>a</w:t>
       </w:r>
-      <w:bookmarkEnd w:id="30"/>
+      <w:bookmarkEnd w:id="31"/>
     </w:p>
     <w:p>
       <w:pPr>
@@ -15278,11 +15313,11 @@
       <w:pPr>
         <w:pStyle w:val="Caption"/>
       </w:pPr>
-      <w:bookmarkStart w:id="31" w:name="_Toc524705385"/>
+      <w:bookmarkStart w:id="32" w:name="_Toc524705385"/>
       <w:r>
         <w:t xml:space="preserve">Slika </w:t>
       </w:r>
-      <w:bookmarkEnd w:id="31"/>
+      <w:bookmarkEnd w:id="32"/>
       <w:r>
         <w:t>4.3: Postavljanje kontrolera preko Scene Buildera</w:t>
       </w:r>
@@ -15377,11 +15412,11 @@
       <w:pPr>
         <w:pStyle w:val="Caption"/>
       </w:pPr>
-      <w:bookmarkStart w:id="32" w:name="_Toc524705386"/>
+      <w:bookmarkStart w:id="33" w:name="_Toc524705386"/>
       <w:r>
         <w:t xml:space="preserve">Slika </w:t>
       </w:r>
-      <w:bookmarkEnd w:id="32"/>
+      <w:bookmarkEnd w:id="33"/>
       <w:r>
         <w:t>4.4: Postavljanje ID-a i funkcije za određeni GUI element</w:t>
       </w:r>
@@ -15463,16 +15498,16 @@
       <w:pPr>
         <w:pStyle w:val="ZavrsiRadHeading2"/>
       </w:pPr>
-      <w:bookmarkStart w:id="33" w:name="_Toc524703429"/>
-      <w:bookmarkStart w:id="34" w:name="_Toc526430465"/>
+      <w:bookmarkStart w:id="34" w:name="_Toc524703429"/>
+      <w:bookmarkStart w:id="35" w:name="_Toc526430465"/>
       <w:r>
         <w:t>4.3 Umetanje CSS-a pomoću Scene Builder</w:t>
       </w:r>
-      <w:bookmarkEnd w:id="33"/>
+      <w:bookmarkEnd w:id="34"/>
       <w:r>
         <w:t>a</w:t>
       </w:r>
-      <w:bookmarkEnd w:id="34"/>
+      <w:bookmarkEnd w:id="35"/>
     </w:p>
     <w:p>
       <w:r>
@@ -15576,11 +15611,11 @@
       <w:pPr>
         <w:pStyle w:val="Caption"/>
       </w:pPr>
-      <w:bookmarkStart w:id="35" w:name="_Toc524705387"/>
+      <w:bookmarkStart w:id="36" w:name="_Toc524705387"/>
       <w:r>
         <w:t xml:space="preserve">Slika </w:t>
       </w:r>
-      <w:bookmarkEnd w:id="35"/>
+      <w:bookmarkEnd w:id="36"/>
       <w:r>
         <w:t>4.5: Postavlj</w:t>
       </w:r>
@@ -15640,8 +15675,8 @@
       <w:pPr>
         <w:pStyle w:val="ZavrsniRadHeading1"/>
       </w:pPr>
-      <w:bookmarkStart w:id="36" w:name="_Toc524703430"/>
-      <w:bookmarkStart w:id="37" w:name="_Toc526430466"/>
+      <w:bookmarkStart w:id="37" w:name="_Toc524703430"/>
+      <w:bookmarkStart w:id="38" w:name="_Toc526430466"/>
       <w:r>
         <w:lastRenderedPageBreak/>
         <w:t>5</w:t>
@@ -15652,15 +15687,15 @@
       <w:r>
         <w:t>MULTIMEDIJA</w:t>
       </w:r>
-      <w:bookmarkEnd w:id="36"/>
       <w:bookmarkEnd w:id="37"/>
+      <w:bookmarkEnd w:id="38"/>
     </w:p>
     <w:p>
       <w:pPr>
         <w:pStyle w:val="ZavrsiRadHeading2"/>
       </w:pPr>
-      <w:bookmarkStart w:id="38" w:name="_Toc524703431"/>
-      <w:bookmarkStart w:id="39" w:name="_Toc526430467"/>
+      <w:bookmarkStart w:id="39" w:name="_Toc524703431"/>
+      <w:bookmarkStart w:id="40" w:name="_Toc526430467"/>
       <w:r>
         <w:t>5.1</w:t>
       </w:r>
@@ -15668,8 +15703,8 @@
         <w:tab/>
         <w:t>Java Media</w:t>
       </w:r>
-      <w:bookmarkEnd w:id="38"/>
       <w:bookmarkEnd w:id="39"/>
+      <w:bookmarkEnd w:id="40"/>
     </w:p>
     <w:p>
       <w:r>
@@ -15968,8 +16003,8 @@
       <w:pPr>
         <w:pStyle w:val="ZavrsiRadHeading2"/>
       </w:pPr>
-      <w:bookmarkStart w:id="40" w:name="_Toc524703432"/>
-      <w:bookmarkStart w:id="41" w:name="_Toc526430468"/>
+      <w:bookmarkStart w:id="41" w:name="_Toc524703432"/>
+      <w:bookmarkStart w:id="42" w:name="_Toc526430468"/>
       <w:r>
         <w:t>5.2</w:t>
       </w:r>
@@ -15977,11 +16012,11 @@
         <w:tab/>
         <w:t>Upotreba AudioClip</w:t>
       </w:r>
-      <w:bookmarkEnd w:id="40"/>
+      <w:bookmarkEnd w:id="41"/>
       <w:r>
         <w:t>a</w:t>
       </w:r>
-      <w:bookmarkEnd w:id="41"/>
+      <w:bookmarkEnd w:id="42"/>
     </w:p>
     <w:p>
       <w:pPr>
@@ -17074,8 +17109,8 @@
       <w:pPr>
         <w:pStyle w:val="ZavrsiRadHeading2"/>
       </w:pPr>
-      <w:bookmarkStart w:id="42" w:name="_Toc524703433"/>
-      <w:bookmarkStart w:id="43" w:name="_Toc526430469"/>
+      <w:bookmarkStart w:id="43" w:name="_Toc524703433"/>
+      <w:bookmarkStart w:id="44" w:name="_Toc526430469"/>
       <w:r>
         <w:t>5.3</w:t>
       </w:r>
@@ -17083,11 +17118,11 @@
         <w:tab/>
         <w:t>Upotreba MediaPlayer</w:t>
       </w:r>
-      <w:bookmarkEnd w:id="42"/>
+      <w:bookmarkEnd w:id="43"/>
       <w:r>
         <w:t>a</w:t>
       </w:r>
-      <w:bookmarkEnd w:id="43"/>
+      <w:bookmarkEnd w:id="44"/>
     </w:p>
     <w:p>
       <w:pPr>
@@ -18995,8 +19030,8 @@
       <w:pPr>
         <w:pStyle w:val="ZavrsniRadHeading1"/>
       </w:pPr>
-      <w:bookmarkStart w:id="44" w:name="_Toc524703434"/>
-      <w:bookmarkStart w:id="45" w:name="_Toc526430470"/>
+      <w:bookmarkStart w:id="45" w:name="_Toc524703434"/>
+      <w:bookmarkStart w:id="46" w:name="_Toc526430470"/>
       <w:r>
         <w:lastRenderedPageBreak/>
         <w:t>6</w:t>
@@ -19008,15 +19043,15 @@
         <w:tab/>
         <w:t>DRETVE</w:t>
       </w:r>
-      <w:bookmarkEnd w:id="44"/>
       <w:bookmarkEnd w:id="45"/>
+      <w:bookmarkEnd w:id="46"/>
     </w:p>
     <w:p>
       <w:pPr>
         <w:pStyle w:val="ZavrsiRadHeading2"/>
       </w:pPr>
-      <w:bookmarkStart w:id="46" w:name="_Toc524703435"/>
-      <w:bookmarkStart w:id="47" w:name="_Toc526430471"/>
+      <w:bookmarkStart w:id="47" w:name="_Toc524703435"/>
+      <w:bookmarkStart w:id="48" w:name="_Toc526430471"/>
       <w:r>
         <w:t>6.1</w:t>
       </w:r>
@@ -19024,8 +19059,8 @@
         <w:tab/>
         <w:t>Što su dretve i čemu služe</w:t>
       </w:r>
-      <w:bookmarkEnd w:id="46"/>
       <w:bookmarkEnd w:id="47"/>
+      <w:bookmarkEnd w:id="48"/>
     </w:p>
     <w:p>
       <w:pPr>
@@ -19323,8 +19358,8 @@
       <w:pPr>
         <w:pStyle w:val="ZavrsiRadHeading2"/>
       </w:pPr>
-      <w:bookmarkStart w:id="48" w:name="_Toc524703436"/>
-      <w:bookmarkStart w:id="49" w:name="_Toc526430472"/>
+      <w:bookmarkStart w:id="49" w:name="_Toc524703436"/>
+      <w:bookmarkStart w:id="50" w:name="_Toc526430472"/>
       <w:r>
         <w:t>6.2</w:t>
       </w:r>
@@ -19332,8 +19367,8 @@
         <w:tab/>
         <w:t>Uporaba i rad s dretvama</w:t>
       </w:r>
-      <w:bookmarkEnd w:id="48"/>
       <w:bookmarkEnd w:id="49"/>
+      <w:bookmarkEnd w:id="50"/>
     </w:p>
     <w:p>
       <w:pPr>
@@ -20981,11 +21016,11 @@
       <w:pPr>
         <w:pStyle w:val="Caption"/>
       </w:pPr>
-      <w:bookmarkStart w:id="50" w:name="_Toc524705388"/>
+      <w:bookmarkStart w:id="51" w:name="_Toc524705388"/>
       <w:r>
         <w:t xml:space="preserve">Slika </w:t>
       </w:r>
-      <w:bookmarkEnd w:id="50"/>
+      <w:bookmarkEnd w:id="51"/>
       <w:r>
         <w:t>6.1</w:t>
       </w:r>
@@ -21012,20 +21047,16 @@
       <w:pPr>
         <w:pStyle w:val="ZavrsniRadHeading1"/>
       </w:pPr>
-      <w:bookmarkStart w:id="51" w:name="_Toc526430473"/>
+      <w:bookmarkStart w:id="52" w:name="_Toc526430473"/>
       <w:r>
         <w:lastRenderedPageBreak/>
         <w:t>7</w:t>
       </w:r>
       <w:r>
         <w:tab/>
-      </w:r>
-      <w:bookmarkStart w:id="52" w:name="_GoBack"/>
+        <w:t>PRIMJENSKI DIO</w:t>
+      </w:r>
       <w:bookmarkEnd w:id="52"/>
-      <w:r>
-        <w:t>PRIMJENSKI DIO</w:t>
-      </w:r>
-      <w:bookmarkEnd w:id="51"/>
     </w:p>
     <w:p>
       <w:r>
@@ -22751,14 +22782,7 @@
             <w:rStyle w:val="Hyperlink"/>
             <w:noProof/>
           </w:rPr>
-          <w:t>Slika 7</w:t>
-        </w:r>
-        <w:r>
-          <w:rPr>
-            <w:rStyle w:val="Hyperlink"/>
-            <w:noProof/>
-          </w:rPr>
-          <w:t>.</w:t>
+          <w:t>Slika 7.</w:t>
         </w:r>
         <w:r>
           <w:rPr>
@@ -22778,19 +22802,7 @@
           <w:rPr>
             <w:szCs w:val="20"/>
           </w:rPr>
-          <w:t>Dijagram slučaja pr</w:t>
-        </w:r>
-        <w:r>
-          <w:rPr>
-            <w:szCs w:val="20"/>
-          </w:rPr>
-          <w:t>o</w:t>
-        </w:r>
-        <w:r>
-          <w:rPr>
-            <w:szCs w:val="20"/>
-          </w:rPr>
-          <w:t>jektnog zadatka</w:t>
+          <w:t>Dijagram slučaja projektnog zadatka</w:t>
         </w:r>
         <w:r>
           <w:rPr>
@@ -22851,19 +22863,7 @@
           <w:rPr>
             <w:szCs w:val="20"/>
           </w:rPr>
-          <w:t xml:space="preserve">Dijagram </w:t>
-        </w:r>
-        <w:r>
-          <w:rPr>
-            <w:szCs w:val="20"/>
-          </w:rPr>
-          <w:t>aktivnosti</w:t>
-        </w:r>
-        <w:r>
-          <w:rPr>
-            <w:szCs w:val="20"/>
-          </w:rPr>
-          <w:t xml:space="preserve"> projektnog zadatka</w:t>
+          <w:t>Dijagram aktivnosti projektnog zadatka</w:t>
         </w:r>
         <w:r>
           <w:rPr>
@@ -22877,14 +22877,7 @@
             <w:noProof/>
             <w:webHidden/>
           </w:rPr>
-          <w:t>3</w:t>
-        </w:r>
-        <w:r>
-          <w:rPr>
-            <w:noProof/>
-            <w:webHidden/>
-          </w:rPr>
-          <w:t>3</w:t>
+          <w:t>33</w:t>
         </w:r>
       </w:hyperlink>
     </w:p>
@@ -22931,19 +22924,7 @@
           <w:rPr>
             <w:szCs w:val="20"/>
           </w:rPr>
-          <w:t xml:space="preserve">Dijagram </w:t>
-        </w:r>
-        <w:r>
-          <w:rPr>
-            <w:szCs w:val="20"/>
-          </w:rPr>
-          <w:t>komponenti</w:t>
-        </w:r>
-        <w:r>
-          <w:rPr>
-            <w:szCs w:val="20"/>
-          </w:rPr>
-          <w:t xml:space="preserve"> projektnog zadatka</w:t>
+          <w:t>Dijagram komponenti projektnog zadatka</w:t>
         </w:r>
         <w:r>
           <w:rPr>
@@ -23043,7 +23024,7 @@
       <w:rPr>
         <w:noProof/>
       </w:rPr>
-      <w:t>1</w:t>
+      <w:t>31</w:t>
     </w:r>
     <w:r>
       <w:rPr>
@@ -25102,7 +25083,7 @@
 </file>
 
 <file path=customXml/itemProps1.xml><?xml version="1.0" encoding="utf-8"?>
-<ds:datastoreItem xmlns:ds="http://schemas.openxmlformats.org/officeDocument/2006/customXml" ds:itemID="{EFD064D5-B5BD-4178-A3A0-D6880BF82332}">
+<ds:datastoreItem xmlns:ds="http://schemas.openxmlformats.org/officeDocument/2006/customXml" ds:itemID="{BD8BC159-A666-4386-B4A1-20E1EAC85296}">
   <ds:schemaRefs>
     <ds:schemaRef ds:uri="http://schemas.openxmlformats.org/officeDocument/2006/bibliography"/>
   </ds:schemaRefs>

</xml_diff>